<commit_message>
New translations 06_The airport problem - subtitles (corrected format and timing).docx (Italian)
</commit_message>
<xml_diff>
--- a/video_subtitles/translation/ita/06_The airport problem - subtitles (corrected format and timing).docx
+++ b/video_subtitles/translation/ita/06_The airport problem - subtitles (corrected format and timing).docx
@@ -20,28 +20,28 @@
         <w:jc w:val="left"/>
       </w:pPr>
       <w:r>
-        <w:t xml:space="preserve">Format has been corrected not the timing</w:t>
-      </w:r>
-    </w:p>
-    <w:p>
-      <w:pPr>
-        <w:keepNext w:val="0"/>
-        <w:keepLines w:val="0"/>
-        <w:widowControl w:val="0"/>
-        <w:pBdr>
-          <w:top w:space="0" w:sz="0" w:val="nil"/>
-          <w:left w:space="0" w:sz="0" w:val="nil"/>
-          <w:bottom w:space="0" w:sz="0" w:val="nil"/>
-          <w:right w:space="0" w:sz="0" w:val="nil"/>
-          <w:between w:space="0" w:sz="0" w:val="nil"/>
-        </w:pBdr>
-        <w:shd w:fill="auto" w:val="clear"/>
-        <w:spacing w:after="0" w:before="0" w:line="276" w:lineRule="auto"/>
-        <w:ind w:left="0" w:right="0" w:firstLine="0"/>
-        <w:jc w:val="left"/>
-      </w:pPr>
-      <w:r>
-        <w:t xml:space="preserve">I added 25 seconds to each timing to correct for the intro song -john argentino</w:t>
+        <w:t xml:space="preserve">Il formato è stato corretto, non la tempistica</w:t>
+      </w:r>
+    </w:p>
+    <w:p>
+      <w:pPr>
+        <w:keepNext w:val="0"/>
+        <w:keepLines w:val="0"/>
+        <w:widowControl w:val="0"/>
+        <w:pBdr>
+          <w:top w:space="0" w:sz="0" w:val="nil"/>
+          <w:left w:space="0" w:sz="0" w:val="nil"/>
+          <w:bottom w:space="0" w:sz="0" w:val="nil"/>
+          <w:right w:space="0" w:sz="0" w:val="nil"/>
+          <w:between w:space="0" w:sz="0" w:val="nil"/>
+        </w:pBdr>
+        <w:shd w:fill="auto" w:val="clear"/>
+        <w:spacing w:after="0" w:before="0" w:line="276" w:lineRule="auto"/>
+        <w:ind w:left="0" w:right="0" w:firstLine="0"/>
+        <w:jc w:val="left"/>
+      </w:pPr>
+      <w:r>
+        <w:t xml:space="preserve">Ho aggiunto 25 secondi a ogni periodi per correggere per la canzone di introduzione -John Argentino</w:t>
       </w:r>
     </w:p>
     <w:p>
@@ -89,7 +89,7 @@
         <w:rPr>
           <w:b w:val="1"/>
         </w:rPr>
-        <w:t xml:space="preserve">The airport problem - subtitles:</w:t>
+        <w:t xml:space="preserve">Il problema dell'aeroporto - sottotitoli:</w:t>
       </w:r>
     </w:p>
     <w:p>
@@ -199,7 +199,7 @@
           <w:shd w:fill="auto" w:val="clear"/>
           <w:vertAlign w:val="baseline"/>
         </w:rPr>
-        <w:t xml:space="preserve">The administrations of three</w:t>
+        <w:t xml:space="preserve">Le amministrazioni di tre</w:t>
       </w:r>
     </w:p>
     <w:p>
@@ -306,7 +306,7 @@
           <w:shd w:fill="auto" w:val="clear"/>
           <w:vertAlign w:val="baseline"/>
         </w:rPr>
-        <w:t xml:space="preserve">neighboring cities: A, B and C decided</w:t>
+        <w:t xml:space="preserve">città confinanti: A, B e C hanno deciso</w:t>
       </w:r>
     </w:p>
     <w:p>
@@ -413,7 +413,7 @@
           <w:shd w:fill="auto" w:val="clear"/>
           <w:vertAlign w:val="baseline"/>
         </w:rPr>
-        <w:t xml:space="preserve">to build an airport dividing the costs of</w:t>
+        <w:t xml:space="preserve">di costruire un aeroporto che divida i costi di</w:t>
       </w:r>
     </w:p>
     <w:p>
@@ -520,7 +520,7 @@
           <w:shd w:fill="auto" w:val="clear"/>
           <w:vertAlign w:val="baseline"/>
         </w:rPr>
-        <w:t xml:space="preserve">implementation. The condition on the</w:t>
+        <w:t xml:space="preserve">implementazione. La condizione sulla</w:t>
       </w:r>
     </w:p>
     <w:p>
@@ -627,7 +627,7 @@
           <w:shd w:fill="auto" w:val="clear"/>
           <w:vertAlign w:val="baseline"/>
         </w:rPr>
-        <w:t xml:space="preserve">choice of the most suitable place is</w:t>
+        <w:t xml:space="preserve">scelta del posto più adatto è</w:t>
       </w:r>
     </w:p>
     <w:p>
@@ -734,7 +734,7 @@
           <w:shd w:fill="auto" w:val="clear"/>
           <w:vertAlign w:val="baseline"/>
         </w:rPr>
-        <w:t xml:space="preserve">that the sum of the distances from each</w:t>
+        <w:t xml:space="preserve">che la somma delle distanze da ogni</w:t>
       </w:r>
     </w:p>
     <w:p>
@@ -841,7 +841,7 @@
           <w:shd w:fill="auto" w:val="clear"/>
           <w:vertAlign w:val="baseline"/>
         </w:rPr>
-        <w:t xml:space="preserve">city to the airport is as small as</w:t>
+        <w:t xml:space="preserve">città all'aeroporto sia la minore</w:t>
       </w:r>
     </w:p>
     <w:p>
@@ -948,7 +948,7 @@
           <w:shd w:fill="auto" w:val="clear"/>
           <w:vertAlign w:val="baseline"/>
         </w:rPr>
-        <w:t xml:space="preserve">possible. The team of experts in charge</w:t>
+        <w:t xml:space="preserve">possibile. Il team di esperti in carica</w:t>
       </w:r>
     </w:p>
     <w:p>
@@ -1055,7 +1055,7 @@
           <w:shd w:fill="auto" w:val="clear"/>
           <w:vertAlign w:val="baseline"/>
         </w:rPr>
-        <w:t xml:space="preserve">of the work has created a model to get</w:t>
+        <w:t xml:space="preserve">del lavoro ha creato un modello per ottenere</w:t>
       </w:r>
     </w:p>
     <w:p>
@@ -1162,7 +1162,7 @@
           <w:shd w:fill="auto" w:val="clear"/>
           <w:vertAlign w:val="baseline"/>
         </w:rPr>
-        <w:t xml:space="preserve">a preliminary idea of where to place the</w:t>
+        <w:t xml:space="preserve">un'idea preliminare di dove posizionare la</w:t>
       </w:r>
     </w:p>
     <w:p>
@@ -1269,7 +1269,7 @@
           <w:shd w:fill="auto" w:val="clear"/>
           <w:vertAlign w:val="baseline"/>
         </w:rPr>
-        <w:t xml:space="preserve">structure. At their disposal there are</w:t>
+        <w:t xml:space="preserve">struttura. A loro disposizione ci sono</w:t>
       </w:r>
     </w:p>
     <w:p>
@@ -1376,7 +1376,7 @@
           <w:shd w:fill="auto" w:val="clear"/>
           <w:vertAlign w:val="baseline"/>
         </w:rPr>
-        <w:t xml:space="preserve">some snails a big metal ring and a long</w:t>
+        <w:t xml:space="preserve">dei chiodi, un grande anello di metallo e una lunga</w:t>
       </w:r>
     </w:p>
     <w:p>
@@ -1470,7 +1470,7 @@
         </w:rPr>
       </w:pPr>
       <w:r>
-        <w:t>string.</w:t>
+        <w:t>corda.</w:t>
       </w:r>
     </w:p>
     <w:p>
@@ -1577,7 +1577,7 @@
           <w:shd w:fill="auto" w:val="clear"/>
           <w:vertAlign w:val="baseline"/>
         </w:rPr>
-        <w:t xml:space="preserve">Explain how the team can manage to use</w:t>
+        <w:t xml:space="preserve">Spiega come il team possa usare i</w:t>
       </w:r>
     </w:p>
     <w:p>
@@ -1684,7 +1684,7 @@
           <w:shd w:fill="auto" w:val="clear"/>
           <w:vertAlign w:val="baseline"/>
         </w:rPr>
-        <w:t xml:space="preserve">the materials to tell approximately the</w:t>
+        <w:t xml:space="preserve">materiali per dire approssimativamente la</w:t>
       </w:r>
     </w:p>
     <w:p>
@@ -1791,7 +1791,7 @@
           <w:shd w:fill="auto" w:val="clear"/>
           <w:vertAlign w:val="baseline"/>
         </w:rPr>
-        <w:t xml:space="preserve">ideal location of the airport. Imagine</w:t>
+        <w:t xml:space="preserve">posizione ideale dell'aeroporto. Immagina</w:t>
       </w:r>
     </w:p>
     <w:p>
@@ -1898,7 +1898,7 @@
           <w:shd w:fill="auto" w:val="clear"/>
           <w:vertAlign w:val="baseline"/>
         </w:rPr>
-        <w:t xml:space="preserve">that the cities are placed at the</w:t>
+        <w:t xml:space="preserve">che le città si trovino ai</w:t>
       </w:r>
     </w:p>
     <w:p>
@@ -2005,7 +2005,7 @@
           <w:shd w:fill="auto" w:val="clear"/>
           <w:vertAlign w:val="baseline"/>
         </w:rPr>
-        <w:t xml:space="preserve">vertices of a triangle which is</w:t>
+        <w:t xml:space="preserve">vertici di un triangolo che sia</w:t>
       </w:r>
     </w:p>
     <w:p>
@@ -2112,7 +2112,7 @@
           <w:shd w:fill="auto" w:val="clear"/>
           <w:vertAlign w:val="baseline"/>
         </w:rPr>
-        <w:t xml:space="preserve">obviously reproduced in scale as</w:t>
+        <w:t xml:space="preserve">ovviamente riprodotto in scala come</w:t>
       </w:r>
     </w:p>
     <w:p>
@@ -2219,7 +2219,7 @@
           <w:shd w:fill="auto" w:val="clear"/>
           <w:vertAlign w:val="baseline"/>
         </w:rPr>
-        <w:t xml:space="preserve">shown in figure. This is one possible</w:t>
+        <w:t xml:space="preserve">mostrato in figura. This is one possible</w:t>
       </w:r>
     </w:p>
     <w:p>

</xml_diff>